<commit_message>
Got through dfs architecture!!!
</commit_message>
<xml_diff>
--- a/resources/Anaconda Installation Instructions.docx
+++ b/resources/Anaconda Installation Instructions.docx
@@ -47,7 +47,13 @@
           <w:rPr>
             <w:rStyle w:val="Hyperlink"/>
           </w:rPr>
-          <w:t>tutorial</w:t>
+          <w:t>tutoria</w:t>
+        </w:r>
+        <w:r>
+          <w:rPr>
+            <w:rStyle w:val="Hyperlink"/>
+          </w:rPr>
+          <w:t>l</w:t>
         </w:r>
       </w:hyperlink>
       <w:r>
@@ -682,6 +688,415 @@
     <w:p/>
     <w:p>
       <w:r>
+        <w:t xml:space="preserve">To run the code from their study you need python 2.7 and </w:t>
+      </w:r>
+      <w:proofErr w:type="spellStart"/>
+      <w:r>
+        <w:t>theanos</w:t>
+      </w:r>
+      <w:proofErr w:type="spellEnd"/>
+      <w:r>
+        <w:t>.  Below should give you what you need:</w:t>
+      </w:r>
+    </w:p>
+    <w:p>
+      <w:pPr>
+        <w:shd w:val="clear" w:color="auto" w:fill="F7F7F7"/>
+        <w:tabs>
+          <w:tab w:val="left" w:pos="916"/>
+          <w:tab w:val="left" w:pos="1832"/>
+          <w:tab w:val="left" w:pos="2748"/>
+          <w:tab w:val="left" w:pos="3664"/>
+          <w:tab w:val="left" w:pos="4580"/>
+          <w:tab w:val="left" w:pos="5496"/>
+          <w:tab w:val="left" w:pos="6412"/>
+          <w:tab w:val="left" w:pos="7328"/>
+          <w:tab w:val="left" w:pos="8244"/>
+          <w:tab w:val="left" w:pos="9160"/>
+          <w:tab w:val="left" w:pos="10076"/>
+          <w:tab w:val="left" w:pos="10992"/>
+          <w:tab w:val="left" w:pos="11908"/>
+          <w:tab w:val="left" w:pos="12824"/>
+          <w:tab w:val="left" w:pos="13740"/>
+          <w:tab w:val="left" w:pos="14656"/>
+        </w:tabs>
+        <w:spacing w:after="120" w:line="300" w:lineRule="atLeast"/>
+        <w:ind w:right="-105"/>
+        <w:rPr>
+          <w:rFonts w:ascii="Courier New" w:eastAsia="Times New Roman" w:hAnsi="Courier New" w:cs="Courier New"/>
+          <w:color w:val="37474F"/>
+          <w:sz w:val="21"/>
+          <w:szCs w:val="21"/>
+        </w:rPr>
+      </w:pPr>
+      <w:proofErr w:type="spellStart"/>
+      <w:r>
+        <w:rPr>
+          <w:rFonts w:ascii="Courier New" w:eastAsia="Times New Roman" w:hAnsi="Courier New" w:cs="Courier New"/>
+          <w:color w:val="37474F"/>
+          <w:sz w:val="21"/>
+          <w:szCs w:val="21"/>
+        </w:rPr>
+        <w:t>conda</w:t>
+      </w:r>
+      <w:proofErr w:type="spellEnd"/>
+      <w:r>
+        <w:rPr>
+          <w:rFonts w:ascii="Courier New" w:eastAsia="Times New Roman" w:hAnsi="Courier New" w:cs="Courier New"/>
+          <w:color w:val="37474F"/>
+          <w:sz w:val="21"/>
+          <w:szCs w:val="21"/>
+        </w:rPr>
+        <w:t xml:space="preserve"> create -n</w:t>
+      </w:r>
+      <w:r>
+        <w:rPr>
+          <w:rFonts w:ascii="Courier New" w:eastAsia="Times New Roman" w:hAnsi="Courier New" w:cs="Courier New"/>
+          <w:color w:val="37474F"/>
+          <w:sz w:val="21"/>
+          <w:szCs w:val="21"/>
+        </w:rPr>
+        <w:t xml:space="preserve"> </w:t>
+      </w:r>
+      <w:proofErr w:type="spellStart"/>
+      <w:r>
+        <w:rPr>
+          <w:rFonts w:ascii="Courier New" w:eastAsia="Times New Roman" w:hAnsi="Courier New" w:cs="Courier New"/>
+          <w:color w:val="37474F"/>
+          <w:sz w:val="21"/>
+          <w:szCs w:val="21"/>
+        </w:rPr>
+        <w:t>t</w:t>
+      </w:r>
+      <w:r>
+        <w:rPr>
+          <w:rFonts w:ascii="Courier New" w:eastAsia="Times New Roman" w:hAnsi="Courier New" w:cs="Courier New"/>
+          <w:color w:val="37474F"/>
+          <w:sz w:val="21"/>
+          <w:szCs w:val="21"/>
+        </w:rPr>
+        <w:t>heano_dl</w:t>
+      </w:r>
+      <w:proofErr w:type="spellEnd"/>
+      <w:r>
+        <w:rPr>
+          <w:rFonts w:ascii="Courier New" w:eastAsia="Times New Roman" w:hAnsi="Courier New" w:cs="Courier New"/>
+          <w:color w:val="37474F"/>
+          <w:sz w:val="21"/>
+          <w:szCs w:val="21"/>
+        </w:rPr>
+        <w:t xml:space="preserve"> </w:t>
+      </w:r>
+      <w:r>
+        <w:rPr>
+          <w:rFonts w:ascii="Courier New" w:eastAsia="Times New Roman" w:hAnsi="Courier New" w:cs="Courier New"/>
+          <w:color w:val="37474F"/>
+          <w:sz w:val="21"/>
+          <w:szCs w:val="21"/>
+        </w:rPr>
+        <w:t>pip python=</w:t>
+      </w:r>
+      <w:r>
+        <w:rPr>
+          <w:rFonts w:ascii="Courier New" w:eastAsia="Times New Roman" w:hAnsi="Courier New" w:cs="Courier New"/>
+          <w:color w:val="37474F"/>
+          <w:sz w:val="21"/>
+          <w:szCs w:val="21"/>
+        </w:rPr>
+        <w:t>2.7</w:t>
+      </w:r>
+    </w:p>
+    <w:p>
+      <w:pPr>
+        <w:shd w:val="clear" w:color="auto" w:fill="F7F7F7"/>
+        <w:tabs>
+          <w:tab w:val="left" w:pos="916"/>
+          <w:tab w:val="left" w:pos="1832"/>
+          <w:tab w:val="left" w:pos="2748"/>
+          <w:tab w:val="left" w:pos="3664"/>
+          <w:tab w:val="left" w:pos="4580"/>
+          <w:tab w:val="left" w:pos="5496"/>
+          <w:tab w:val="left" w:pos="6412"/>
+          <w:tab w:val="left" w:pos="7328"/>
+          <w:tab w:val="left" w:pos="8244"/>
+          <w:tab w:val="left" w:pos="9160"/>
+          <w:tab w:val="left" w:pos="10076"/>
+          <w:tab w:val="left" w:pos="10992"/>
+          <w:tab w:val="left" w:pos="11908"/>
+          <w:tab w:val="left" w:pos="12824"/>
+          <w:tab w:val="left" w:pos="13740"/>
+          <w:tab w:val="left" w:pos="14656"/>
+        </w:tabs>
+        <w:spacing w:after="120" w:line="300" w:lineRule="atLeast"/>
+        <w:ind w:right="-105"/>
+        <w:rPr>
+          <w:rFonts w:ascii="Courier New" w:eastAsia="Times New Roman" w:hAnsi="Courier New" w:cs="Courier New"/>
+          <w:color w:val="37474F"/>
+          <w:sz w:val="21"/>
+          <w:szCs w:val="21"/>
+        </w:rPr>
+      </w:pPr>
+      <w:r>
+        <w:rPr>
+          <w:rFonts w:ascii="Courier New" w:eastAsia="Times New Roman" w:hAnsi="Courier New" w:cs="Courier New"/>
+          <w:color w:val="37474F"/>
+          <w:sz w:val="21"/>
+          <w:szCs w:val="21"/>
+        </w:rPr>
+        <w:t xml:space="preserve">activate </w:t>
+      </w:r>
+      <w:proofErr w:type="spellStart"/>
+      <w:r>
+        <w:rPr>
+          <w:rFonts w:ascii="Courier New" w:eastAsia="Times New Roman" w:hAnsi="Courier New" w:cs="Courier New"/>
+          <w:color w:val="37474F"/>
+          <w:sz w:val="21"/>
+          <w:szCs w:val="21"/>
+        </w:rPr>
+        <w:t>t</w:t>
+      </w:r>
+      <w:r>
+        <w:rPr>
+          <w:rFonts w:ascii="Courier New" w:eastAsia="Times New Roman" w:hAnsi="Courier New" w:cs="Courier New"/>
+          <w:color w:val="37474F"/>
+          <w:sz w:val="21"/>
+          <w:szCs w:val="21"/>
+        </w:rPr>
+        <w:t>heano_dl</w:t>
+      </w:r>
+      <w:proofErr w:type="spellEnd"/>
+    </w:p>
+    <w:p>
+      <w:pPr>
+        <w:shd w:val="clear" w:color="auto" w:fill="F7F7F7"/>
+        <w:tabs>
+          <w:tab w:val="left" w:pos="916"/>
+          <w:tab w:val="left" w:pos="1832"/>
+          <w:tab w:val="left" w:pos="2748"/>
+          <w:tab w:val="left" w:pos="3664"/>
+          <w:tab w:val="left" w:pos="4580"/>
+          <w:tab w:val="left" w:pos="5496"/>
+          <w:tab w:val="left" w:pos="6412"/>
+          <w:tab w:val="left" w:pos="7328"/>
+          <w:tab w:val="left" w:pos="8244"/>
+          <w:tab w:val="left" w:pos="9160"/>
+          <w:tab w:val="left" w:pos="10076"/>
+          <w:tab w:val="left" w:pos="10992"/>
+          <w:tab w:val="left" w:pos="11908"/>
+          <w:tab w:val="left" w:pos="12824"/>
+          <w:tab w:val="left" w:pos="13740"/>
+          <w:tab w:val="left" w:pos="14656"/>
+        </w:tabs>
+        <w:spacing w:after="120" w:line="300" w:lineRule="atLeast"/>
+        <w:ind w:right="-105"/>
+        <w:rPr>
+          <w:rFonts w:ascii="Courier New" w:eastAsia="Times New Roman" w:hAnsi="Courier New" w:cs="Courier New"/>
+          <w:color w:val="37474F"/>
+          <w:sz w:val="21"/>
+          <w:szCs w:val="21"/>
+        </w:rPr>
+      </w:pPr>
+      <w:proofErr w:type="spellStart"/>
+      <w:r>
+        <w:rPr>
+          <w:rFonts w:ascii="Courier New" w:eastAsia="Times New Roman" w:hAnsi="Courier New" w:cs="Courier New"/>
+          <w:color w:val="37474F"/>
+          <w:sz w:val="21"/>
+          <w:szCs w:val="21"/>
+        </w:rPr>
+        <w:lastRenderedPageBreak/>
+        <w:t>conda</w:t>
+      </w:r>
+      <w:proofErr w:type="spellEnd"/>
+      <w:r>
+        <w:rPr>
+          <w:rFonts w:ascii="Courier New" w:eastAsia="Times New Roman" w:hAnsi="Courier New" w:cs="Courier New"/>
+          <w:color w:val="37474F"/>
+          <w:sz w:val="21"/>
+          <w:szCs w:val="21"/>
+        </w:rPr>
+        <w:t xml:space="preserve"> install anaconda</w:t>
+      </w:r>
+    </w:p>
+    <w:p>
+      <w:pPr>
+        <w:shd w:val="clear" w:color="auto" w:fill="F7F7F7"/>
+        <w:tabs>
+          <w:tab w:val="left" w:pos="916"/>
+          <w:tab w:val="left" w:pos="1832"/>
+          <w:tab w:val="left" w:pos="2748"/>
+          <w:tab w:val="left" w:pos="3664"/>
+          <w:tab w:val="left" w:pos="4580"/>
+          <w:tab w:val="left" w:pos="5496"/>
+          <w:tab w:val="left" w:pos="6412"/>
+          <w:tab w:val="left" w:pos="7328"/>
+          <w:tab w:val="left" w:pos="8244"/>
+          <w:tab w:val="left" w:pos="9160"/>
+          <w:tab w:val="left" w:pos="10076"/>
+          <w:tab w:val="left" w:pos="10992"/>
+          <w:tab w:val="left" w:pos="11908"/>
+          <w:tab w:val="left" w:pos="12824"/>
+          <w:tab w:val="left" w:pos="13740"/>
+          <w:tab w:val="left" w:pos="14656"/>
+        </w:tabs>
+        <w:spacing w:after="120" w:line="300" w:lineRule="atLeast"/>
+        <w:ind w:right="-105"/>
+        <w:rPr>
+          <w:rFonts w:ascii="Courier New" w:eastAsia="Times New Roman" w:hAnsi="Courier New" w:cs="Courier New"/>
+          <w:color w:val="37474F"/>
+          <w:sz w:val="21"/>
+          <w:szCs w:val="21"/>
+        </w:rPr>
+      </w:pPr>
+      <w:proofErr w:type="spellStart"/>
+      <w:r>
+        <w:rPr>
+          <w:rFonts w:ascii="Courier New" w:eastAsia="Times New Roman" w:hAnsi="Courier New" w:cs="Courier New"/>
+          <w:color w:val="303336"/>
+          <w:sz w:val="21"/>
+          <w:szCs w:val="21"/>
+          <w:bdr w:val="none" w:sz="0" w:space="0" w:color="auto" w:frame="1"/>
+          <w:shd w:val="clear" w:color="auto" w:fill="EFF0F1"/>
+        </w:rPr>
+        <w:t>conda</w:t>
+      </w:r>
+      <w:proofErr w:type="spellEnd"/>
+      <w:r>
+        <w:rPr>
+          <w:rFonts w:ascii="Courier New" w:eastAsia="Times New Roman" w:hAnsi="Courier New" w:cs="Courier New"/>
+          <w:color w:val="303336"/>
+          <w:sz w:val="21"/>
+          <w:szCs w:val="21"/>
+          <w:bdr w:val="none" w:sz="0" w:space="0" w:color="auto" w:frame="1"/>
+          <w:shd w:val="clear" w:color="auto" w:fill="EFF0F1"/>
+        </w:rPr>
+        <w:t xml:space="preserve"> install </w:t>
+      </w:r>
+      <w:proofErr w:type="spellStart"/>
+      <w:r>
+        <w:rPr>
+          <w:rFonts w:ascii="Courier New" w:eastAsia="Times New Roman" w:hAnsi="Courier New" w:cs="Courier New"/>
+          <w:color w:val="303336"/>
+          <w:sz w:val="21"/>
+          <w:szCs w:val="21"/>
+          <w:bdr w:val="none" w:sz="0" w:space="0" w:color="auto" w:frame="1"/>
+          <w:shd w:val="clear" w:color="auto" w:fill="EFF0F1"/>
+        </w:rPr>
+        <w:t>mkl</w:t>
+      </w:r>
+      <w:proofErr w:type="spellEnd"/>
+      <w:r>
+        <w:rPr>
+          <w:rFonts w:ascii="Courier New" w:eastAsia="Times New Roman" w:hAnsi="Courier New" w:cs="Courier New"/>
+          <w:color w:val="303336"/>
+          <w:sz w:val="21"/>
+          <w:szCs w:val="21"/>
+          <w:bdr w:val="none" w:sz="0" w:space="0" w:color="auto" w:frame="1"/>
+          <w:shd w:val="clear" w:color="auto" w:fill="EFF0F1"/>
+        </w:rPr>
+        <w:t xml:space="preserve"> nose sphinx </w:t>
+      </w:r>
+      <w:proofErr w:type="spellStart"/>
+      <w:r>
+        <w:rPr>
+          <w:rFonts w:ascii="Courier New" w:eastAsia="Times New Roman" w:hAnsi="Courier New" w:cs="Courier New"/>
+          <w:color w:val="303336"/>
+          <w:sz w:val="21"/>
+          <w:szCs w:val="21"/>
+          <w:bdr w:val="none" w:sz="0" w:space="0" w:color="auto" w:frame="1"/>
+          <w:shd w:val="clear" w:color="auto" w:fill="EFF0F1"/>
+        </w:rPr>
+        <w:t>pydot</w:t>
+      </w:r>
+      <w:proofErr w:type="spellEnd"/>
+      <w:r>
+        <w:rPr>
+          <w:rFonts w:ascii="Courier New" w:eastAsia="Times New Roman" w:hAnsi="Courier New" w:cs="Courier New"/>
+          <w:color w:val="303336"/>
+          <w:sz w:val="21"/>
+          <w:szCs w:val="21"/>
+          <w:bdr w:val="none" w:sz="0" w:space="0" w:color="auto" w:frame="1"/>
+          <w:shd w:val="clear" w:color="auto" w:fill="EFF0F1"/>
+        </w:rPr>
+        <w:t>-ng</w:t>
+      </w:r>
+    </w:p>
+    <w:p>
+      <w:pPr>
+        <w:shd w:val="clear" w:color="auto" w:fill="F7F7F7"/>
+        <w:tabs>
+          <w:tab w:val="left" w:pos="916"/>
+          <w:tab w:val="left" w:pos="1832"/>
+          <w:tab w:val="left" w:pos="2748"/>
+          <w:tab w:val="left" w:pos="3664"/>
+          <w:tab w:val="left" w:pos="4580"/>
+          <w:tab w:val="left" w:pos="5496"/>
+          <w:tab w:val="left" w:pos="6412"/>
+          <w:tab w:val="left" w:pos="7328"/>
+          <w:tab w:val="left" w:pos="8244"/>
+          <w:tab w:val="left" w:pos="9160"/>
+          <w:tab w:val="left" w:pos="10076"/>
+          <w:tab w:val="left" w:pos="10992"/>
+          <w:tab w:val="left" w:pos="11908"/>
+          <w:tab w:val="left" w:pos="12824"/>
+          <w:tab w:val="left" w:pos="13740"/>
+          <w:tab w:val="left" w:pos="14656"/>
+        </w:tabs>
+        <w:spacing w:after="120" w:line="300" w:lineRule="atLeast"/>
+        <w:ind w:right="-105"/>
+        <w:rPr>
+          <w:rFonts w:ascii="Courier New" w:eastAsia="Times New Roman" w:hAnsi="Courier New" w:cs="Courier New"/>
+          <w:color w:val="37474F"/>
+          <w:sz w:val="21"/>
+          <w:szCs w:val="21"/>
+        </w:rPr>
+      </w:pPr>
+      <w:proofErr w:type="spellStart"/>
+      <w:r>
+        <w:rPr>
+          <w:rFonts w:ascii="Courier New" w:eastAsia="Times New Roman" w:hAnsi="Courier New" w:cs="Courier New"/>
+          <w:color w:val="404040"/>
+          <w:sz w:val="21"/>
+          <w:szCs w:val="21"/>
+        </w:rPr>
+        <w:t>conda</w:t>
+      </w:r>
+      <w:proofErr w:type="spellEnd"/>
+      <w:r>
+        <w:rPr>
+          <w:rFonts w:ascii="Courier New" w:eastAsia="Times New Roman" w:hAnsi="Courier New" w:cs="Courier New"/>
+          <w:color w:val="404040"/>
+          <w:sz w:val="21"/>
+          <w:szCs w:val="21"/>
+        </w:rPr>
+        <w:t xml:space="preserve"> install </w:t>
+      </w:r>
+      <w:proofErr w:type="spellStart"/>
+      <w:r>
+        <w:rPr>
+          <w:rFonts w:ascii="Courier New" w:eastAsia="Times New Roman" w:hAnsi="Courier New" w:cs="Courier New"/>
+          <w:color w:val="404040"/>
+          <w:sz w:val="21"/>
+          <w:szCs w:val="21"/>
+        </w:rPr>
+        <w:t>theano</w:t>
+      </w:r>
+      <w:proofErr w:type="spellEnd"/>
+    </w:p>
+    <w:p/>
+    <w:p>
+      <w:r>
+        <w:t>You may need to add an environment variable “</w:t>
+      </w:r>
+      <w:r>
+        <w:t>MKL_THREADING_LAYER” with a value of “GNU”, if you don’t get errors, don’t bother</w:t>
+      </w:r>
+      <w:r>
+        <w:t>.</w:t>
+      </w:r>
+    </w:p>
+    <w:p>
+      <w:r>
         <w:t xml:space="preserve">Whatever method </w:t>
       </w:r>
       <w:r>
@@ -695,81 +1110,165 @@
       </w:r>
       <w:r>
         <w:t>l</w:t>
+      </w:r>
+      <w:r>
+        <w:t xml:space="preserve"> </w:t>
+      </w:r>
+      <w:proofErr w:type="spellStart"/>
+      <w:r>
+        <w:t>keras</w:t>
+      </w:r>
+      <w:proofErr w:type="spellEnd"/>
+      <w:r>
+        <w:t xml:space="preserve"> and tensor flow, you will be able to access </w:t>
+      </w:r>
+      <w:r>
+        <w:t xml:space="preserve">your </w:t>
+      </w:r>
+      <w:proofErr w:type="spellStart"/>
+      <w:r>
+        <w:t>deeplearning</w:t>
+      </w:r>
+      <w:proofErr w:type="spellEnd"/>
+      <w:r>
+        <w:t xml:space="preserve"> installation</w:t>
+      </w:r>
+      <w:r>
+        <w:t xml:space="preserve"> by </w:t>
+      </w:r>
+      <w:r>
+        <w:t>open</w:t>
+      </w:r>
+      <w:r>
+        <w:t>ing</w:t>
+      </w:r>
+      <w:r>
+        <w:t xml:space="preserve"> Anaconda Prompt, run</w:t>
+      </w:r>
+      <w:r>
+        <w:t>ning</w:t>
+      </w:r>
+      <w:r>
+        <w:t xml:space="preserve"> the command “activate </w:t>
+      </w:r>
+      <w:r>
+        <w:t>{your deep learning environment name}</w:t>
+      </w:r>
+      <w:r>
+        <w:t>” then “</w:t>
+      </w:r>
+      <w:proofErr w:type="spellStart"/>
+      <w:r>
+        <w:t>spyder</w:t>
+      </w:r>
+      <w:proofErr w:type="spellEnd"/>
+      <w:r>
+        <w:t>” or “</w:t>
+      </w:r>
+      <w:proofErr w:type="spellStart"/>
+      <w:r>
+        <w:t>j</w:t>
+      </w:r>
+      <w:r>
+        <w:t>upyter</w:t>
+      </w:r>
+      <w:proofErr w:type="spellEnd"/>
+      <w:r>
+        <w:t xml:space="preserve"> </w:t>
+      </w:r>
+      <w:r>
+        <w:t>n</w:t>
+      </w:r>
+      <w:r>
+        <w:t>otebook” to open the respective IDE’s.</w:t>
+      </w:r>
+    </w:p>
+    <w:p/>
+    <w:p>
+      <w:r>
+        <w:t>To delete an environment:</w:t>
+      </w:r>
+    </w:p>
+    <w:p>
+      <w:pPr>
+        <w:shd w:val="clear" w:color="auto" w:fill="DDDDDD"/>
+        <w:tabs>
+          <w:tab w:val="left" w:pos="916"/>
+          <w:tab w:val="left" w:pos="1832"/>
+          <w:tab w:val="left" w:pos="2748"/>
+          <w:tab w:val="left" w:pos="3664"/>
+          <w:tab w:val="left" w:pos="4580"/>
+          <w:tab w:val="left" w:pos="5496"/>
+          <w:tab w:val="left" w:pos="6412"/>
+          <w:tab w:val="left" w:pos="7328"/>
+          <w:tab w:val="left" w:pos="8244"/>
+          <w:tab w:val="left" w:pos="9160"/>
+          <w:tab w:val="left" w:pos="10076"/>
+          <w:tab w:val="left" w:pos="10992"/>
+          <w:tab w:val="left" w:pos="11908"/>
+          <w:tab w:val="left" w:pos="12824"/>
+          <w:tab w:val="left" w:pos="13740"/>
+          <w:tab w:val="left" w:pos="14656"/>
+        </w:tabs>
+        <w:wordWrap w:val="0"/>
+        <w:spacing w:after="0" w:line="240" w:lineRule="auto"/>
+        <w:rPr>
+          <w:rFonts w:ascii="Consolas" w:eastAsia="Times New Roman" w:hAnsi="Consolas" w:cs="Courier New"/>
+          <w:color w:val="000000"/>
+          <w:sz w:val="21"/>
+          <w:szCs w:val="21"/>
+        </w:rPr>
+      </w:pPr>
+      <w:proofErr w:type="spellStart"/>
+      <w:r>
+        <w:rPr>
+          <w:rFonts w:ascii="Consolas" w:eastAsia="Times New Roman" w:hAnsi="Consolas" w:cs="Courier New"/>
+          <w:color w:val="000000"/>
+          <w:sz w:val="21"/>
+          <w:szCs w:val="21"/>
+          <w:bdr w:val="none" w:sz="0" w:space="0" w:color="auto" w:frame="1"/>
+          <w:shd w:val="clear" w:color="auto" w:fill="DDDDDD"/>
+        </w:rPr>
+        <w:t>conda</w:t>
+      </w:r>
+      <w:proofErr w:type="spellEnd"/>
+      <w:r>
+        <w:rPr>
+          <w:rFonts w:ascii="Consolas" w:eastAsia="Times New Roman" w:hAnsi="Consolas" w:cs="Courier New"/>
+          <w:color w:val="000000"/>
+          <w:sz w:val="21"/>
+          <w:szCs w:val="21"/>
+          <w:bdr w:val="none" w:sz="0" w:space="0" w:color="auto" w:frame="1"/>
+          <w:shd w:val="clear" w:color="auto" w:fill="DDDDDD"/>
+        </w:rPr>
+        <w:t xml:space="preserve"> remove --name </w:t>
+      </w:r>
+      <w:r>
+        <w:rPr>
+          <w:rFonts w:ascii="Consolas" w:eastAsia="Times New Roman" w:hAnsi="Consolas" w:cs="Courier New"/>
+          <w:color w:val="000000"/>
+          <w:sz w:val="21"/>
+          <w:szCs w:val="21"/>
+          <w:bdr w:val="none" w:sz="0" w:space="0" w:color="auto" w:frame="1"/>
+          <w:shd w:val="clear" w:color="auto" w:fill="DDDDDD"/>
+        </w:rPr>
+        <w:t>{envname}</w:t>
       </w:r>
       <w:bookmarkStart w:id="0" w:name="_GoBack"/>
       <w:bookmarkEnd w:id="0"/>
       <w:r>
-        <w:t xml:space="preserve"> </w:t>
-      </w:r>
-      <w:proofErr w:type="spellStart"/>
-      <w:r>
-        <w:t>keras</w:t>
-      </w:r>
-      <w:proofErr w:type="spellEnd"/>
-      <w:r>
-        <w:t xml:space="preserve"> and tensor flow, you will be able to access </w:t>
-      </w:r>
-      <w:r>
-        <w:t xml:space="preserve">your </w:t>
-      </w:r>
-      <w:proofErr w:type="spellStart"/>
-      <w:r>
-        <w:t>deeplearning</w:t>
-      </w:r>
-      <w:proofErr w:type="spellEnd"/>
-      <w:r>
-        <w:t xml:space="preserve"> installation</w:t>
-      </w:r>
-      <w:r>
-        <w:t xml:space="preserve"> by </w:t>
-      </w:r>
-      <w:r>
-        <w:t>open</w:t>
-      </w:r>
-      <w:r>
-        <w:t>ing</w:t>
-      </w:r>
-      <w:r>
-        <w:t xml:space="preserve"> Anaconda Prompt, run</w:t>
-      </w:r>
-      <w:r>
-        <w:t>ning</w:t>
-      </w:r>
-      <w:r>
-        <w:t xml:space="preserve"> the command “activate </w:t>
-      </w:r>
-      <w:r>
-        <w:t>{your deep learning environment name}</w:t>
-      </w:r>
-      <w:r>
-        <w:t>” then “</w:t>
-      </w:r>
-      <w:proofErr w:type="spellStart"/>
-      <w:r>
-        <w:t>spyder</w:t>
-      </w:r>
-      <w:proofErr w:type="spellEnd"/>
-      <w:r>
-        <w:t>” or “</w:t>
-      </w:r>
-      <w:proofErr w:type="spellStart"/>
-      <w:r>
-        <w:t>j</w:t>
-      </w:r>
-      <w:r>
-        <w:t>upyter</w:t>
-      </w:r>
-      <w:proofErr w:type="spellEnd"/>
-      <w:r>
-        <w:t xml:space="preserve"> </w:t>
-      </w:r>
-      <w:r>
-        <w:t>n</w:t>
-      </w:r>
-      <w:r>
-        <w:t>otebook” to open the respective IDE’s.</w:t>
-      </w:r>
-    </w:p>
+        <w:rPr>
+          <w:rFonts w:ascii="Consolas" w:eastAsia="Times New Roman" w:hAnsi="Consolas" w:cs="Courier New"/>
+          <w:color w:val="000000"/>
+          <w:sz w:val="21"/>
+          <w:szCs w:val="21"/>
+          <w:bdr w:val="none" w:sz="0" w:space="0" w:color="auto" w:frame="1"/>
+          <w:shd w:val="clear" w:color="auto" w:fill="DDDDDD"/>
+        </w:rPr>
+        <w:t xml:space="preserve"> --all</w:t>
+      </w:r>
+    </w:p>
+    <w:p/>
     <w:sectPr>
       <w:pgSz w:w="12240" w:h="15840"/>
       <w:pgMar w:top="1440" w:right="1440" w:bottom="1440" w:left="1440" w:header="720" w:footer="720" w:gutter="0"/>
@@ -1313,6 +1812,16 @@
       <w:szCs w:val="20"/>
     </w:rPr>
   </w:style>
+  <w:style w:type="character" w:customStyle="1" w:styleId="pln">
+    <w:name w:val="pln"/>
+    <w:basedOn w:val="DefaultParagraphFont"/>
+    <w:rsid w:val="005730FB"/>
+  </w:style>
+  <w:style w:type="character" w:customStyle="1" w:styleId="pun">
+    <w:name w:val="pun"/>
+    <w:basedOn w:val="DefaultParagraphFont"/>
+    <w:rsid w:val="005730FB"/>
+  </w:style>
 </w:styles>
 </file>
 

</xml_diff>